<commit_message>
Better readme and stuff
</commit_message>
<xml_diff>
--- a/Theoretical.docx
+++ b/Theoretical.docx
@@ -7,8 +7,13 @@
         <w:jc w:val="right"/>
       </w:pPr>
       <w:r>
-        <w:t>Brandon Nahigian</w:t>
-      </w:r>
+        <w:t xml:space="preserve">Brandon </w:t>
+      </w:r>
+      <w:proofErr w:type="spellStart"/>
+      <w:r>
+        <w:t>Nahigian</w:t>
+      </w:r>
+      <w:proofErr w:type="spellEnd"/>
     </w:p>
     <w:p>
       <w:pPr>
@@ -43,18 +48,96 @@
         </w:numPr>
       </w:pPr>
       <w:r>
-        <w:t>If the tie is broken in favor of those with higher g-values, that means that F will increase as we move towards the goal. Because of this, vertices that are closer to the start will be preferred over those that are closer to the goal. So choosing lower g-values is the opposite, meaning that less of the map will be explored and the path will be found faster.</w:t>
+        <w:t>a) If you consistently pick the higher h value (lower g value), you will be exploring the nodes closer to the start and thus expand/ explore more nodes than you need to in order reach the goal state.</w:t>
       </w:r>
     </w:p>
     <w:p>
       <w:pPr>
         <w:pStyle w:val="ListParagraph"/>
-        <w:numPr>
-          <w:ilvl w:val="0"/>
-          <w:numId w:val="1"/>
-        </w:numPr>
-      </w:pPr>
+      </w:pPr>
+      <w:r>
+        <w:t xml:space="preserve">b) </w:t>
+      </w:r>
+      <w:r>
+        <w:t>By picking larger g-values, you are choosing the lower h value and moving closer to the goal state. Because you are moving towards the goal, you will have to expand less cells. This means that only some of the non-goal states whose f-values are equal to c* will be expanded.</w:t>
+      </w:r>
+      <w:r>
+        <w:t xml:space="preserve"> </w:t>
+      </w:r>
     </w:p>
+    <w:p>
+      <w:pPr>
+        <w:pStyle w:val="ListParagraph"/>
+      </w:pPr>
+      <w:r>
+        <w:t xml:space="preserve">c) </w:t>
+      </w:r>
+      <w:r>
+        <w:t>Choosing the lower h value means that you will always explore the ones closest to the goal state first. This means that each time you will either calculate the value for the same number of cells or less than the algorithm that chooses the smaller g-value.</w:t>
+      </w:r>
+      <w:r>
+        <w:t xml:space="preserve"> </w:t>
+      </w:r>
+    </w:p>
+    <w:p>
+      <w:r>
+        <w:t>2)</w:t>
+      </w:r>
+    </w:p>
+    <w:p>
+      <w:r>
+        <w:rPr>
+          <w:noProof/>
+        </w:rPr>
+        <w:lastRenderedPageBreak/>
+        <w:drawing>
+          <wp:inline distT="0" distB="0" distL="0" distR="0">
+            <wp:extent cx="5943600" cy="8181659"/>
+            <wp:effectExtent l="19050" t="0" r="0" b="0"/>
+            <wp:docPr id="2" name="Picture 2" descr="C:\Users\Brandon\Desktop\2014-10-27 hw2\hw2 001.jpg"/>
+            <wp:cNvGraphicFramePr>
+              <a:graphicFrameLocks xmlns:a="http://schemas.openxmlformats.org/drawingml/2006/main" noChangeAspect="1"/>
+            </wp:cNvGraphicFramePr>
+            <a:graphic xmlns:a="http://schemas.openxmlformats.org/drawingml/2006/main">
+              <a:graphicData uri="http://schemas.openxmlformats.org/drawingml/2006/picture">
+                <pic:pic xmlns:pic="http://schemas.openxmlformats.org/drawingml/2006/picture">
+                  <pic:nvPicPr>
+                    <pic:cNvPr id="0" name="Picture 2" descr="C:\Users\Brandon\Desktop\2014-10-27 hw2\hw2 001.jpg"/>
+                    <pic:cNvPicPr>
+                      <a:picLocks noChangeAspect="1" noChangeArrowheads="1"/>
+                    </pic:cNvPicPr>
+                  </pic:nvPicPr>
+                  <pic:blipFill>
+                    <a:blip r:embed="rId5" cstate="print"/>
+                    <a:srcRect/>
+                    <a:stretch>
+                      <a:fillRect/>
+                    </a:stretch>
+                  </pic:blipFill>
+                  <pic:spPr bwMode="auto">
+                    <a:xfrm>
+                      <a:off x="0" y="0"/>
+                      <a:ext cx="5943600" cy="8181659"/>
+                    </a:xfrm>
+                    <a:prstGeom prst="rect">
+                      <a:avLst/>
+                    </a:prstGeom>
+                    <a:noFill/>
+                    <a:ln w="9525">
+                      <a:noFill/>
+                      <a:miter lim="800000"/>
+                      <a:headEnd/>
+                      <a:tailEnd/>
+                    </a:ln>
+                  </pic:spPr>
+                </pic:pic>
+              </a:graphicData>
+            </a:graphic>
+          </wp:inline>
+        </w:drawing>
+      </w:r>
+    </w:p>
+    <w:p/>
     <w:sectPr>
       <w:pgSz w:w="12240" w:h="15840"/>
       <w:pgMar w:top="1440" w:right="1440" w:bottom="1440" w:left="1440" w:header="720" w:footer="720" w:gutter="0"/>
@@ -362,6 +445,36 @@
       <w:contextualSpacing/>
     </w:pPr>
   </w:style>
+  <w:style w:type="paragraph" w:styleId="BalloonText">
+    <w:name w:val="Balloon Text"/>
+    <w:basedOn w:val="Normal"/>
+    <w:link w:val="BalloonTextChar"/>
+    <w:uiPriority w:val="99"/>
+    <w:semiHidden/>
+    <w:unhideWhenUsed/>
+    <w:rsid w:val="008F6C56"/>
+    <w:pPr>
+      <w:spacing w:after="0" w:line="240" w:lineRule="auto"/>
+    </w:pPr>
+    <w:rPr>
+      <w:rFonts w:ascii="Tahoma" w:hAnsi="Tahoma" w:cs="Tahoma"/>
+      <w:sz w:val="16"/>
+      <w:szCs w:val="16"/>
+    </w:rPr>
+  </w:style>
+  <w:style w:type="character" w:customStyle="1" w:styleId="BalloonTextChar">
+    <w:name w:val="Balloon Text Char"/>
+    <w:basedOn w:val="DefaultParagraphFont"/>
+    <w:link w:val="BalloonText"/>
+    <w:uiPriority w:val="99"/>
+    <w:semiHidden/>
+    <w:rsid w:val="008F6C56"/>
+    <w:rPr>
+      <w:rFonts w:ascii="Tahoma" w:hAnsi="Tahoma" w:cs="Tahoma"/>
+      <w:sz w:val="16"/>
+      <w:szCs w:val="16"/>
+    </w:rPr>
+  </w:style>
 </w:styles>
 </file>
 

</xml_diff>